<commit_message>
Prune duplicate StarterContent directory and update SOURCES.md
</commit_message>
<xml_diff>
--- a/Content/LEAssets/UI/MenuAssets/LEGamingSplashSource.docx
+++ b/Content/LEAssets/UI/MenuAssets/LEGamingSplashSource.docx
@@ -1,6 +1,6 @@
 
 <file path=word/document.xml><?xml version="1.0" encoding="utf-8"?>
-<w:document xmlns:wpc="http://schemas.microsoft.com/office/word/2010/wordprocessingCanvas" xmlns:cx="http://schemas.microsoft.com/office/drawing/2014/chartex" xmlns:cx1="http://schemas.microsoft.com/office/drawing/2015/9/8/chartex" xmlns:cx2="http://schemas.microsoft.com/office/drawing/2015/10/21/chartex" xmlns:cx3="http://schemas.microsoft.com/office/drawing/2016/5/9/chartex" xmlns:cx4="http://schemas.microsoft.com/office/drawing/2016/5/10/chartex" xmlns:cx5="http://schemas.microsoft.com/office/drawing/2016/5/11/chartex" xmlns:cx6="http://schemas.microsoft.com/office/drawing/2016/5/12/chartex" xmlns:cx7="http://schemas.microsoft.com/office/drawing/2016/5/13/chartex" xmlns:cx8="http://schemas.microsoft.com/office/drawing/2016/5/14/chartex" xmlns:mc="http://schemas.openxmlformats.org/markup-compatibility/2006" xmlns:aink="http://schemas.microsoft.com/office/drawing/2016/ink" xmlns:am3d="http://schemas.microsoft.com/office/drawing/2017/model3d" xmlns:o="urn:schemas-microsoft-com:office:office" xmlns:r="http://schemas.openxmlformats.org/officeDocument/2006/relationships" xmlns:m="http://schemas.openxmlformats.org/officeDocument/2006/math" xmlns:v="urn:schemas-microsoft-com:vml" xmlns:wp14="http://schemas.microsoft.com/office/word/2010/wordprocessingDrawing" xmlns:wp="http://schemas.openxmlformats.org/drawingml/2006/wordprocessingDrawing" xmlns:w10="urn:schemas-microsoft-com:office:word" xmlns:w="http://schemas.openxmlformats.org/wordprocessingml/2006/main" xmlns:w14="http://schemas.microsoft.com/office/word/2010/wordml" xmlns:w15="http://schemas.microsoft.com/office/word/2012/wordml" xmlns:w16cid="http://schemas.microsoft.com/office/word/2016/wordml/cid" xmlns:w16se="http://schemas.microsoft.com/office/word/2015/wordml/symex" xmlns:wpg="http://schemas.microsoft.com/office/word/2010/wordprocessingGroup" xmlns:wpi="http://schemas.microsoft.com/office/word/2010/wordprocessingInk" xmlns:wne="http://schemas.microsoft.com/office/word/2006/wordml" xmlns:wps="http://schemas.microsoft.com/office/word/2010/wordprocessingShape" mc:Ignorable="w14 w15 w16se w16cid wp14">
+<w:document xmlns:wpc="http://schemas.microsoft.com/office/word/2010/wordprocessingCanvas" xmlns:cx="http://schemas.microsoft.com/office/drawing/2014/chartex" xmlns:cx1="http://schemas.microsoft.com/office/drawing/2015/9/8/chartex" xmlns:cx2="http://schemas.microsoft.com/office/drawing/2015/10/21/chartex" xmlns:cx3="http://schemas.microsoft.com/office/drawing/2016/5/9/chartex" xmlns:cx4="http://schemas.microsoft.com/office/drawing/2016/5/10/chartex" xmlns:cx5="http://schemas.microsoft.com/office/drawing/2016/5/11/chartex" xmlns:cx6="http://schemas.microsoft.com/office/drawing/2016/5/12/chartex" xmlns:cx7="http://schemas.microsoft.com/office/drawing/2016/5/13/chartex" xmlns:cx8="http://schemas.microsoft.com/office/drawing/2016/5/14/chartex" xmlns:mc="http://schemas.openxmlformats.org/markup-compatibility/2006" xmlns:aink="http://schemas.microsoft.com/office/drawing/2016/ink" xmlns:am3d="http://schemas.microsoft.com/office/drawing/2017/model3d" xmlns:o="urn:schemas-microsoft-com:office:office" xmlns:r="http://schemas.openxmlformats.org/officeDocument/2006/relationships" xmlns:m="http://schemas.openxmlformats.org/officeDocument/2006/math" xmlns:v="urn:schemas-microsoft-com:vml" xmlns:wp14="http://schemas.microsoft.com/office/word/2010/wordprocessingDrawing" xmlns:wp="http://schemas.openxmlformats.org/drawingml/2006/wordprocessingDrawing" xmlns:w10="urn:schemas-microsoft-com:office:word" xmlns:w="http://schemas.openxmlformats.org/wordprocessingml/2006/main" xmlns:w14="http://schemas.microsoft.com/office/word/2010/wordml" xmlns:w15="http://schemas.microsoft.com/office/word/2012/wordml" xmlns:w16cex="http://schemas.microsoft.com/office/word/2018/wordml/cex" xmlns:w16cid="http://schemas.microsoft.com/office/word/2016/wordml/cid" xmlns:w16="http://schemas.microsoft.com/office/word/2018/wordml" xmlns:w16se="http://schemas.microsoft.com/office/word/2015/wordml/symex" xmlns:wpg="http://schemas.microsoft.com/office/word/2010/wordprocessingGroup" xmlns:wpi="http://schemas.microsoft.com/office/word/2010/wordprocessingInk" xmlns:wne="http://schemas.microsoft.com/office/word/2006/wordml" xmlns:wps="http://schemas.microsoft.com/office/word/2010/wordprocessingShape" mc:Ignorable="w14 w15 w16se w16cid w16 w16cex wp14">
   <w:body>
     <w:p/>
     <w:p/>
@@ -29,8 +29,6 @@
           <w:noProof/>
         </w:rPr>
       </w:pPr>
-      <w:bookmarkStart w:id="0" w:name="_GoBack"/>
-      <w:bookmarkEnd w:id="0"/>
     </w:p>
     <w:p>
       <w:r>
@@ -234,8 +232,22 @@
                                 <w:color w:val="C5B358"/>
                                 <w:sz w:val="144"/>
                                 <w:szCs w:val="144"/>
-                              </w:rPr>
-                              <w:t>nterprises</w:t>
+                                <w:highlight w:val="yellow"/>
+                              </w:rPr>
+                              <w:t>n</w:t>
+                            </w:r>
+                            <w:bookmarkStart w:id="0" w:name="_GoBack"/>
+                            <w:bookmarkEnd w:id="0"/>
+                            <w:r>
+                              <w:rPr>
+                                <w:rFonts w:ascii="Edwardian Script ITC" w:hAnsi="Edwardian Script ITC"/>
+                                <w:b/>
+                                <w:bCs/>
+                                <w:color w:val="C5B358"/>
+                                <w:sz w:val="144"/>
+                                <w:szCs w:val="144"/>
+                              </w:rPr>
+                              <w:t>terprises</w:t>
                             </w:r>
                           </w:p>
                           <w:p>
@@ -410,8 +422,22 @@
                           <w:color w:val="C5B358"/>
                           <w:sz w:val="144"/>
                           <w:szCs w:val="144"/>
-                        </w:rPr>
-                        <w:t>nterprises</w:t>
+                          <w:highlight w:val="yellow"/>
+                        </w:rPr>
+                        <w:t>n</w:t>
+                      </w:r>
+                      <w:bookmarkStart w:id="1" w:name="_GoBack"/>
+                      <w:bookmarkEnd w:id="1"/>
+                      <w:r>
+                        <w:rPr>
+                          <w:rFonts w:ascii="Edwardian Script ITC" w:hAnsi="Edwardian Script ITC"/>
+                          <w:b/>
+                          <w:bCs/>
+                          <w:color w:val="C5B358"/>
+                          <w:sz w:val="144"/>
+                          <w:szCs w:val="144"/>
+                        </w:rPr>
+                        <w:t>terprises</w:t>
                       </w:r>
                     </w:p>
                     <w:p>
@@ -491,7 +517,7 @@
 </file>
 
 <file path=word/styles.xml><?xml version="1.0" encoding="utf-8"?>
-<w:styles xmlns:mc="http://schemas.openxmlformats.org/markup-compatibility/2006" xmlns:r="http://schemas.openxmlformats.org/officeDocument/2006/relationships" xmlns:w="http://schemas.openxmlformats.org/wordprocessingml/2006/main" xmlns:w14="http://schemas.microsoft.com/office/word/2010/wordml" xmlns:w15="http://schemas.microsoft.com/office/word/2012/wordml" xmlns:w16cid="http://schemas.microsoft.com/office/word/2016/wordml/cid" xmlns:w16se="http://schemas.microsoft.com/office/word/2015/wordml/symex" mc:Ignorable="w14 w15 w16se w16cid">
+<w:styles xmlns:mc="http://schemas.openxmlformats.org/markup-compatibility/2006" xmlns:r="http://schemas.openxmlformats.org/officeDocument/2006/relationships" xmlns:w="http://schemas.openxmlformats.org/wordprocessingml/2006/main" xmlns:w14="http://schemas.microsoft.com/office/word/2010/wordml" xmlns:w15="http://schemas.microsoft.com/office/word/2012/wordml" xmlns:w16cex="http://schemas.microsoft.com/office/word/2018/wordml/cex" xmlns:w16cid="http://schemas.microsoft.com/office/word/2016/wordml/cid" xmlns:w16="http://schemas.microsoft.com/office/word/2018/wordml" xmlns:w16se="http://schemas.microsoft.com/office/word/2015/wordml/symex" mc:Ignorable="w14 w15 w16se w16cid w16 w16cex">
   <w:docDefaults>
     <w:rPrDefault>
       <w:rPr>

</xml_diff>

<commit_message>
Merged rotate scripts into one editable one. Expose on spawn? Black cubes can now effect score as well as life. Fixed Sandbox LifeBar UI issue by setting visibility before AddToViewport
</commit_message>
<xml_diff>
--- a/Content/LEAssets/UI/MenuAssets/LEGamingSplashSource.docx
+++ b/Content/LEAssets/UI/MenuAssets/LEGamingSplashSource.docx
@@ -29,6 +29,8 @@
           <w:noProof/>
         </w:rPr>
       </w:pPr>
+      <w:bookmarkStart w:id="0" w:name="_GoBack"/>
+      <w:bookmarkEnd w:id="0"/>
     </w:p>
     <w:p>
       <w:r>
@@ -36,7 +38,7 @@
           <w:noProof/>
         </w:rPr>
         <w:drawing>
-          <wp:inline distT="0" distB="0" distL="0" distR="0" wp14:anchorId="201004C5" wp14:editId="59DE5A11">
+          <wp:inline distT="0" distB="0" distL="0" distR="0" wp14:anchorId="201004C5" wp14:editId="5BC5FDBA">
             <wp:extent cx="4800600" cy="2924175"/>
             <wp:effectExtent l="0" t="0" r="0" b="9525"/>
             <wp:docPr id="1" name="Picture 1"/>
@@ -51,7 +53,8 @@
                     <pic:cNvPicPr/>
                   </pic:nvPicPr>
                   <pic:blipFill rotWithShape="1">
-                    <a:blip r:embed="rId4" cstate="print">
+                    <a:blip r:embed="rId5" cstate="print">
+                      <a:alphaModFix/>
                       <a:extLst>
                         <a:ext uri="{28A0092B-C50C-407E-A947-70E740481C1C}">
                           <a14:useLocalDpi xmlns:a14="http://schemas.microsoft.com/office/drawing/2010/main" val="0"/>
@@ -186,7 +189,18 @@
                                 <w:sz w:val="144"/>
                                 <w:szCs w:val="144"/>
                               </w:rPr>
-                              <w:t>Lubek</w:t>
+                              <w:t>Lu</w:t>
+                            </w:r>
+                            <w:r>
+                              <w:rPr>
+                                <w:rFonts w:ascii="Edwardian Script ITC" w:hAnsi="Edwardian Script ITC"/>
+                                <w:b/>
+                                <w:bCs/>
+                                <w:color w:val="C5B358"/>
+                                <w:sz w:val="144"/>
+                                <w:szCs w:val="144"/>
+                              </w:rPr>
+                              <w:t>bek</w:t>
                             </w:r>
                             <w:r>
                               <w:rPr>
@@ -232,12 +246,9 @@
                                 <w:color w:val="C5B358"/>
                                 <w:sz w:val="144"/>
                                 <w:szCs w:val="144"/>
-                                <w:highlight w:val="yellow"/>
-                              </w:rPr>
-                              <w:t>n</w:t>
+                              </w:rPr>
+                              <w:t>nter</w:t>
                             </w:r>
-                            <w:bookmarkStart w:id="0" w:name="_GoBack"/>
-                            <w:bookmarkEnd w:id="0"/>
                             <w:r>
                               <w:rPr>
                                 <w:rFonts w:ascii="Edwardian Script ITC" w:hAnsi="Edwardian Script ITC"/>
@@ -247,7 +258,7 @@
                                 <w:sz w:val="144"/>
                                 <w:szCs w:val="144"/>
                               </w:rPr>
-                              <w:t>terprises</w:t>
+                              <w:t>prises</w:t>
                             </w:r>
                           </w:p>
                           <w:p>
@@ -376,7 +387,18 @@
                           <w:sz w:val="144"/>
                           <w:szCs w:val="144"/>
                         </w:rPr>
-                        <w:t>Lubek</w:t>
+                        <w:t>Lu</w:t>
+                      </w:r>
+                      <w:r>
+                        <w:rPr>
+                          <w:rFonts w:ascii="Edwardian Script ITC" w:hAnsi="Edwardian Script ITC"/>
+                          <w:b/>
+                          <w:bCs/>
+                          <w:color w:val="C5B358"/>
+                          <w:sz w:val="144"/>
+                          <w:szCs w:val="144"/>
+                        </w:rPr>
+                        <w:t>bek</w:t>
                       </w:r>
                       <w:r>
                         <w:rPr>
@@ -422,12 +444,9 @@
                           <w:color w:val="C5B358"/>
                           <w:sz w:val="144"/>
                           <w:szCs w:val="144"/>
-                          <w:highlight w:val="yellow"/>
-                        </w:rPr>
-                        <w:t>n</w:t>
+                        </w:rPr>
+                        <w:t>nter</w:t>
                       </w:r>
-                      <w:bookmarkStart w:id="1" w:name="_GoBack"/>
-                      <w:bookmarkEnd w:id="1"/>
                       <w:r>
                         <w:rPr>
                           <w:rFonts w:ascii="Edwardian Script ITC" w:hAnsi="Edwardian Script ITC"/>
@@ -437,7 +456,7 @@
                           <w:sz w:val="144"/>
                           <w:szCs w:val="144"/>
                         </w:rPr>
-                        <w:t>terprises</w:t>
+                        <w:t>prises</w:t>
                       </w:r>
                     </w:p>
                     <w:p>
@@ -1238,4 +1257,16 @@
     </a:ext>
   </a:extLst>
 </a:theme>
+</file>
+
+<file path=customXml/item1.xml><?xml version="1.0" encoding="utf-8"?>
+<b:Sources xmlns:b="http://schemas.openxmlformats.org/officeDocument/2006/bibliography" xmlns="http://schemas.openxmlformats.org/officeDocument/2006/bibliography" SelectedStyle="\APASixthEditionOfficeOnline.xsl" StyleName="APA" Version="6"/>
+</file>
+
+<file path=customXml/itemProps1.xml><?xml version="1.0" encoding="utf-8"?>
+<ds:datastoreItem xmlns:ds="http://schemas.openxmlformats.org/officeDocument/2006/customXml" ds:itemID="{F7865D8A-778A-4376-9B3A-C4691010D5BE}">
+  <ds:schemaRefs>
+    <ds:schemaRef ds:uri="http://schemas.openxmlformats.org/officeDocument/2006/bibliography"/>
+  </ds:schemaRefs>
+</ds:datastoreItem>
 </file>
</xml_diff>